<commit_message>
AB: Lab EXP-3 word document uploaded
</commit_message>
<xml_diff>
--- a/04_Queue.docx
+++ b/04_Queue.docx
@@ -76,10 +76,7 @@
         </w:rPr>
         <w:t>Roll Number:</w:t>
       </w:r>
-    </w:p>
-    <w:p>
-      <w:pPr>
-        <w:jc w:val="both"/>
+      <w:r>
         <w:rPr>
           <w:rFonts w:ascii="Times New Roman" w:hAnsi="Times New Roman" w:cs="Times New Roman"/>
           <w:b/>
@@ -87,8 +84,12 @@
           <w:sz w:val="24"/>
           <w:szCs w:val="24"/>
         </w:rPr>
-      </w:pPr>
-      <w:r>
+        <w:t>CB.EN.P2EBS22001</w:t>
+      </w:r>
+    </w:p>
+    <w:p>
+      <w:pPr>
+        <w:jc w:val="both"/>
         <w:rPr>
           <w:rFonts w:ascii="Times New Roman" w:hAnsi="Times New Roman" w:cs="Times New Roman"/>
           <w:b/>
@@ -96,7 +97,26 @@
           <w:sz w:val="24"/>
           <w:szCs w:val="24"/>
         </w:rPr>
+      </w:pPr>
+      <w:r>
+        <w:rPr>
+          <w:rFonts w:ascii="Times New Roman" w:hAnsi="Times New Roman" w:cs="Times New Roman"/>
+          <w:b/>
+          <w:bCs/>
+          <w:sz w:val="24"/>
+          <w:szCs w:val="24"/>
+        </w:rPr>
         <w:t>Date of Submission:</w:t>
+      </w:r>
+      <w:r>
+        <w:rPr>
+          <w:rFonts w:ascii="Times New Roman" w:hAnsi="Times New Roman" w:cs="Times New Roman"/>
+          <w:b/>
+          <w:bCs/>
+          <w:sz w:val="24"/>
+          <w:szCs w:val="24"/>
+        </w:rPr>
+        <w:t>21-11-2022</w:t>
       </w:r>
     </w:p>
     <w:p>

</xml_diff>